<commit_message>
att com link do vídeo da entrega + fix readme
</commit_message>
<xml_diff>
--- a/docs/Fase2/Tech_Challenge_-_SOAT_-_FASE_2_-_G12.docx
+++ b/docs/Fase2/Tech_Challenge_-_SOAT_-_FASE_2_-_G12.docx
@@ -357,14 +357,23 @@
         </w:rPr>
         <w:t xml:space="preserve">Repositório: </w:t>
       </w:r>
-      <w:r>
-        <w:rPr>
-          <w:rFonts w:ascii="Arial" w:cs="Arial" w:eastAsia="Arial" w:hAnsi="Arial"/>
-          <w:sz w:val="28"/>
-          <w:szCs w:val="28"/>
-          <w:rtl w:val="0"/>
-        </w:rPr>
-        <w:t xml:space="preserve">https://github.com/g12-4soat/tech-lanches</w:t>
+      <w:hyperlink r:id="rId6">
+        <w:r>
+          <w:rPr>
+            <w:rFonts w:ascii="Arial" w:cs="Arial" w:eastAsia="Arial" w:hAnsi="Arial"/>
+            <w:color w:val="1155cc"/>
+            <w:sz w:val="28"/>
+            <w:szCs w:val="28"/>
+            <w:u w:val="single"/>
+            <w:rtl w:val="0"/>
+          </w:rPr>
+          <w:t xml:space="preserve">https://github.com/g12-4soat/tech-lanches</w:t>
+        </w:r>
+      </w:hyperlink>
+      <w:r>
+        <w:rPr>
+          <w:rtl w:val="0"/>
+        </w:rPr>
       </w:r>
     </w:p>
     <w:p>
@@ -386,15 +395,19 @@
         </w:rPr>
         <w:t xml:space="preserve">Vídeo: </w:t>
       </w:r>
-      <w:r>
-        <w:rPr>
-          <w:rFonts w:ascii="Arial" w:cs="Arial" w:eastAsia="Arial" w:hAnsi="Arial"/>
-          <w:sz w:val="28"/>
-          <w:szCs w:val="28"/>
-          <w:rtl w:val="0"/>
-        </w:rPr>
-        <w:t xml:space="preserve">&lt;url&gt;</w:t>
-      </w:r>
+      <w:hyperlink r:id="rId7">
+        <w:r>
+          <w:rPr>
+            <w:rFonts w:ascii="Arial" w:cs="Arial" w:eastAsia="Arial" w:hAnsi="Arial"/>
+            <w:color w:val="1155cc"/>
+            <w:sz w:val="28"/>
+            <w:szCs w:val="28"/>
+            <w:u w:val="single"/>
+            <w:rtl w:val="0"/>
+          </w:rPr>
+          <w:t xml:space="preserve">https://youtu.be/NTaOozSo41U</w:t>
+        </w:r>
+      </w:hyperlink>
       <w:r>
         <w:rPr>
           <w:rtl w:val="0"/>

</xml_diff>